<commit_message>
Update with New Key holder for Day 2
</commit_message>
<xml_diff>
--- a/Lab Documents/Lab 03 SQL DW Data Loading Scenarios and Best Practices.docx
+++ b/Lab Documents/Lab 03 SQL DW Data Loading Scenarios and Best Practices.docx
@@ -51,8 +51,6 @@
             <w:t>Contents</w:t>
           </w:r>
         </w:p>
-        <w:bookmarkStart w:id="1" w:name="_GoBack"/>
-        <w:bookmarkEnd w:id="1"/>
         <w:p>
           <w:pPr>
             <w:pStyle w:val="TOC1"/>
@@ -1073,12 +1071,12 @@
       <w:pPr>
         <w:pStyle w:val="Heading2"/>
       </w:pPr>
-      <w:bookmarkStart w:id="2" w:name="_Toc19365783"/>
+      <w:bookmarkStart w:id="1" w:name="_Toc19365783"/>
       <w:r>
         <w:lastRenderedPageBreak/>
         <w:t>Overview</w:t>
       </w:r>
-      <w:bookmarkEnd w:id="2"/>
+      <w:bookmarkEnd w:id="1"/>
     </w:p>
     <w:p>
       <w:r>
@@ -1378,11 +1376,11 @@
       <w:pPr>
         <w:pStyle w:val="Heading2"/>
       </w:pPr>
-      <w:bookmarkStart w:id="3" w:name="_Toc19365784"/>
+      <w:bookmarkStart w:id="2" w:name="_Toc19365784"/>
       <w:r>
         <w:t>Pre-requisites:</w:t>
       </w:r>
-      <w:bookmarkEnd w:id="3"/>
+      <w:bookmarkEnd w:id="2"/>
     </w:p>
     <w:p>
       <w:pPr>
@@ -1479,14 +1477,14 @@
       <w:pPr>
         <w:pStyle w:val="Heading2"/>
       </w:pPr>
-      <w:bookmarkStart w:id="4" w:name="_Toc19365785"/>
+      <w:bookmarkStart w:id="3" w:name="_Toc19365785"/>
       <w:r>
         <w:t xml:space="preserve">Setup - </w:t>
       </w:r>
       <w:r>
         <w:t>Create your loading objects</w:t>
       </w:r>
-      <w:bookmarkEnd w:id="4"/>
+      <w:bookmarkEnd w:id="3"/>
     </w:p>
     <w:p>
       <w:r>
@@ -1678,7 +1676,58 @@
           <w:b/>
           <w:bCs/>
         </w:rPr>
-        <w:t>You may get error message that the key is already created.</w:t>
+        <w:t xml:space="preserve">You may get error message that the </w:t>
+      </w:r>
+      <w:r>
+        <w:rPr>
+          <w:b/>
+          <w:bCs/>
+        </w:rPr>
+        <w:t>“</w:t>
+      </w:r>
+      <w:r>
+        <w:rPr>
+          <w:b/>
+          <w:bCs/>
+        </w:rPr>
+        <w:t>key</w:t>
+      </w:r>
+      <w:r>
+        <w:rPr>
+          <w:b/>
+          <w:bCs/>
+        </w:rPr>
+        <w:t>”</w:t>
+      </w:r>
+      <w:r>
+        <w:rPr>
+          <w:b/>
+          <w:bCs/>
+        </w:rPr>
+        <w:t xml:space="preserve"> is already created.</w:t>
+      </w:r>
+      <w:r>
+        <w:rPr>
+          <w:b/>
+          <w:bCs/>
+        </w:rPr>
+        <w:t xml:space="preserve">  You still need to run the Master Certificate in the Master Database</w:t>
+      </w:r>
+      <w:r>
+        <w:rPr>
+          <w:b/>
+          <w:bCs/>
+        </w:rPr>
+        <w:t>.</w:t>
+      </w:r>
+      <w:bookmarkStart w:id="4" w:name="_GoBack"/>
+      <w:bookmarkEnd w:id="4"/>
+      <w:r>
+        <w:rPr>
+          <w:b/>
+          <w:bCs/>
+        </w:rPr>
+        <w:t xml:space="preserve">  </w:t>
       </w:r>
     </w:p>
     <w:p>
@@ -2425,6 +2474,15 @@
           <w:szCs w:val="16"/>
         </w:rPr>
       </w:pPr>
+      <w:r>
+        <w:rPr>
+          <w:rFonts w:ascii="Consolas" w:hAnsi="Consolas" w:cs="Consolas"/>
+          <w:color w:val="000000"/>
+          <w:sz w:val="16"/>
+          <w:szCs w:val="16"/>
+        </w:rPr>
+        <w:t>GO</w:t>
+      </w:r>
     </w:p>
     <w:p>
       <w:pPr>
@@ -4941,6 +4999,7 @@
           <w:sz w:val="16"/>
           <w:szCs w:val="16"/>
         </w:rPr>
+        <w:lastRenderedPageBreak/>
         <w:t>(</w:t>
       </w:r>
       <w:r>
@@ -5050,7 +5109,6 @@
           <w:sz w:val="16"/>
           <w:szCs w:val="16"/>
         </w:rPr>
-        <w:lastRenderedPageBreak/>
         <w:t xml:space="preserve">    </w:t>
       </w:r>
       <w:r>
@@ -18657,25 +18715,7 @@
           <w:szCs w:val="19"/>
         </w:rPr>
         <w:lastRenderedPageBreak/>
-        <w:t xml:space="preserve">-- Rerun this command </w:t>
-      </w:r>
-      <w:r>
-        <w:rPr>
-          <w:rFonts w:ascii="Consolas" w:hAnsi="Consolas" w:cs="Consolas"/>
-          <w:color w:val="008000"/>
-          <w:sz w:val="19"/>
-          <w:szCs w:val="19"/>
-        </w:rPr>
-        <w:t xml:space="preserve">as Admin </w:t>
-      </w:r>
-      <w:r>
-        <w:rPr>
-          <w:rFonts w:ascii="Consolas" w:hAnsi="Consolas" w:cs="Consolas"/>
-          <w:color w:val="008000"/>
-          <w:sz w:val="19"/>
-          <w:szCs w:val="19"/>
-        </w:rPr>
-        <w:t>when the Loader query is complete</w:t>
+        <w:t>-- Rerun this command as Admin when the Loader query is complete</w:t>
       </w:r>
     </w:p>
     <w:p>
@@ -27182,14 +27222,6 @@
 </file>
 
 <file path=customXml/item2.xml><?xml version="1.0" encoding="utf-8"?>
-<p:properties xmlns:p="http://schemas.microsoft.com/office/2006/metadata/properties" xmlns:xsi="http://www.w3.org/2001/XMLSchema-instance" xmlns:pc="http://schemas.microsoft.com/office/infopath/2007/PartnerControls">
-  <documentManagement>
-    <MediaServiceKeyPoints xmlns="4d431518-3490-47ae-ad22-2a9630ba0f7c" xsi:nil="true"/>
-  </documentManagement>
-</p:properties>
-</file>
-
-<file path=customXml/item3.xml><?xml version="1.0" encoding="utf-8"?>
 <ct:contentTypeSchema xmlns:ct="http://schemas.microsoft.com/office/2006/metadata/contentType" xmlns:ma="http://schemas.microsoft.com/office/2006/metadata/properties/metaAttributes" ct:_="" ma:_="" ma:contentTypeName="Document" ma:contentTypeID="0x010100A7B6B2E9CC90FD43AFDF71AAC07E5223" ma:contentTypeVersion="6" ma:contentTypeDescription="Create a new document." ma:contentTypeScope="" ma:versionID="63ebe435da847e90076c7aef2df2e435">
   <xsd:schema xmlns:xsd="http://www.w3.org/2001/XMLSchema" xmlns:xs="http://www.w3.org/2001/XMLSchema" xmlns:p="http://schemas.microsoft.com/office/2006/metadata/properties" xmlns:ns2="4d431518-3490-47ae-ad22-2a9630ba0f7c" xmlns:ns3="fe895d80-bdac-4b0c-a194-bda78264fc78" targetNamespace="http://schemas.microsoft.com/office/2006/metadata/properties" ma:root="true" ma:fieldsID="fee9722ff858a2838c34cf4b123cc097" ns2:_="" ns3:_="">
     <xsd:import namespace="4d431518-3490-47ae-ad22-2a9630ba0f7c"/>
@@ -27368,6 +27400,14 @@
 </ct:contentTypeSchema>
 </file>
 
+<file path=customXml/item3.xml><?xml version="1.0" encoding="utf-8"?>
+<p:properties xmlns:p="http://schemas.microsoft.com/office/2006/metadata/properties" xmlns:xsi="http://www.w3.org/2001/XMLSchema-instance" xmlns:pc="http://schemas.microsoft.com/office/infopath/2007/PartnerControls">
+  <documentManagement>
+    <MediaServiceKeyPoints xmlns="4d431518-3490-47ae-ad22-2a9630ba0f7c" xsi:nil="true"/>
+  </documentManagement>
+</p:properties>
+</file>
+
 <file path=customXml/item4.xml><?xml version="1.0" encoding="utf-8"?>
 <b:Sources xmlns:b="http://schemas.openxmlformats.org/officeDocument/2006/bibliography" xmlns="http://schemas.openxmlformats.org/officeDocument/2006/bibliography" SelectedStyle="\APASixthEditionOfficeOnline.xsl" StyleName="APA" Version="6"/>
 </file>
@@ -27381,16 +27421,6 @@
 </file>
 
 <file path=customXml/itemProps2.xml><?xml version="1.0" encoding="utf-8"?>
-<ds:datastoreItem xmlns:ds="http://schemas.openxmlformats.org/officeDocument/2006/customXml" ds:itemID="{FAA12E2B-4151-44EF-B876-34E56135B9E3}">
-  <ds:schemaRefs>
-    <ds:schemaRef ds:uri="http://schemas.microsoft.com/office/2006/metadata/properties"/>
-    <ds:schemaRef ds:uri="http://schemas.microsoft.com/office/infopath/2007/PartnerControls"/>
-    <ds:schemaRef ds:uri="4d431518-3490-47ae-ad22-2a9630ba0f7c"/>
-  </ds:schemaRefs>
-</ds:datastoreItem>
-</file>
-
-<file path=customXml/itemProps3.xml><?xml version="1.0" encoding="utf-8"?>
 <ds:datastoreItem xmlns:ds="http://schemas.openxmlformats.org/officeDocument/2006/customXml" ds:itemID="{0A60F6ED-DD6E-4F2F-8BE6-D5A51846D9D5}">
   <ds:schemaRefs>
     <ds:schemaRef ds:uri="http://schemas.microsoft.com/office/2006/metadata/contentType"/>
@@ -27409,8 +27439,18 @@
 </ds:datastoreItem>
 </file>
 
+<file path=customXml/itemProps3.xml><?xml version="1.0" encoding="utf-8"?>
+<ds:datastoreItem xmlns:ds="http://schemas.openxmlformats.org/officeDocument/2006/customXml" ds:itemID="{FAA12E2B-4151-44EF-B876-34E56135B9E3}">
+  <ds:schemaRefs>
+    <ds:schemaRef ds:uri="http://schemas.microsoft.com/office/2006/metadata/properties"/>
+    <ds:schemaRef ds:uri="http://schemas.microsoft.com/office/infopath/2007/PartnerControls"/>
+    <ds:schemaRef ds:uri="4d431518-3490-47ae-ad22-2a9630ba0f7c"/>
+  </ds:schemaRefs>
+</ds:datastoreItem>
+</file>
+
 <file path=customXml/itemProps4.xml><?xml version="1.0" encoding="utf-8"?>
-<ds:datastoreItem xmlns:ds="http://schemas.openxmlformats.org/officeDocument/2006/customXml" ds:itemID="{0429FB50-A3D2-4385-9B99-CC79D8AD8C92}">
+<ds:datastoreItem xmlns:ds="http://schemas.openxmlformats.org/officeDocument/2006/customXml" ds:itemID="{297AE980-610A-424B-B260-5FACDE96834B}">
   <ds:schemaRefs>
     <ds:schemaRef ds:uri="http://schemas.openxmlformats.org/officeDocument/2006/bibliography"/>
   </ds:schemaRefs>

</xml_diff>